<commit_message>
stopping intervals when game is finished
</commit_message>
<xml_diff>
--- a/El Pollo Loco Checkliste.docx
+++ b/El Pollo Loco Checkliste.docx
@@ -741,12 +741,12 @@
         </w:numPr>
         <w:spacing w:before="200"/>
         <w:rPr>
-          <w:highlight w:val="yellow"/>
-        </w:rPr>
-      </w:pPr>
-      <w:r>
-        <w:rPr>
-          <w:highlight w:val="yellow"/>
+          <w:color w:val="00B050"/>
+        </w:rPr>
+      </w:pPr>
+      <w:r>
+        <w:rPr>
+          <w:color w:val="00B050"/>
         </w:rPr>
         <w:t>Alle Links und Buttons sind funktionstüchtig.</w:t>
       </w:r>
@@ -759,12 +759,12 @@
         </w:numPr>
         <w:spacing w:after="200"/>
         <w:rPr>
-          <w:highlight w:val="yellow"/>
-        </w:rPr>
-      </w:pPr>
-      <w:r>
-        <w:rPr>
-          <w:highlight w:val="yellow"/>
+          <w:color w:val="00B050"/>
+        </w:rPr>
+      </w:pPr>
+      <w:r>
+        <w:rPr>
+          <w:color w:val="00B050"/>
         </w:rPr>
         <w:t>Es gibt keine Konsolenfehler &amp; keine console.log ausgaben.</w:t>
       </w:r>
@@ -785,14 +785,13 @@
           <w:ilvl w:val="0"/>
           <w:numId w:val="3"/>
         </w:numPr>
-        <w:spacing w:before="200"/>
-        <w:rPr>
-          <w:highlight w:val="yellow"/>
-        </w:rPr>
-      </w:pPr>
-      <w:r>
-        <w:rPr>
-          <w:highlight w:val="yellow"/>
+        <w:rPr>
+          <w:color w:val="00B050"/>
+        </w:rPr>
+      </w:pPr>
+      <w:r>
+        <w:rPr>
+          <w:color w:val="00B050"/>
         </w:rPr>
         <w:t>Bitte setze das Design bestmöglich um, sei dabei auch etwas kreativ</w:t>
       </w:r>
@@ -837,14 +836,13 @@
           <w:ilvl w:val="0"/>
           <w:numId w:val="3"/>
         </w:numPr>
-        <w:spacing w:after="200"/>
-        <w:rPr>
-          <w:highlight w:val="yellow"/>
-        </w:rPr>
-      </w:pPr>
-      <w:r>
-        <w:rPr>
-          <w:highlight w:val="yellow"/>
+        <w:rPr>
+          <w:color w:val="00B050"/>
+        </w:rPr>
+      </w:pPr>
+      <w:r>
+        <w:rPr>
+          <w:color w:val="00B050"/>
         </w:rPr>
         <w:t>Haben Buttons die CSS Eigenschaft cursor: pointer; ?</w:t>
       </w:r>
@@ -866,60 +864,30 @@
           <w:numId w:val="3"/>
         </w:numPr>
         <w:spacing w:before="200"/>
-      </w:pPr>
-      <w:r>
-        <w:t xml:space="preserve">Die Seite funktioniert auf </w:t>
-      </w:r>
-      <w:r>
-        <w:rPr>
-          <w:highlight w:val="yellow"/>
-        </w:rPr>
-        <w:t>Desktop Geräten</w:t>
-      </w:r>
-      <w:r>
-        <w:t xml:space="preserve"> und in der </w:t>
-      </w:r>
-      <w:r>
-        <w:rPr>
-          <w:highlight w:val="yellow"/>
-        </w:rPr>
-        <w:t>mobilen Ansicht nur</w:t>
-      </w:r>
-      <w:r>
-        <w:t xml:space="preserve"> im </w:t>
-      </w:r>
-      <w:r>
-        <w:rPr>
-          <w:highlight w:val="yellow"/>
-        </w:rPr>
-        <w:t>Querformat</w:t>
-      </w:r>
-      <w:r>
-        <w:t xml:space="preserve">, ansonsten gibt es im Hochformat eine Anzeige, dass man das Gerät nur im Querformat nutzen kann, </w:t>
-      </w:r>
-      <w:r>
-        <w:rPr>
-          <w:highlight w:val="yellow"/>
-        </w:rPr>
-        <w:t>z.B. Turn your Device to play</w:t>
-      </w:r>
-      <w:r>
-        <w:t>.</w:t>
-      </w:r>
-    </w:p>
-    <w:p>
-      <w:pPr>
-        <w:numPr>
-          <w:ilvl w:val="0"/>
-          <w:numId w:val="3"/>
-        </w:numPr>
-        <w:rPr>
-          <w:highlight w:val="yellow"/>
-        </w:rPr>
-      </w:pPr>
-      <w:r>
-        <w:rPr>
-          <w:highlight w:val="yellow"/>
+        <w:rPr>
+          <w:color w:val="00B050"/>
+        </w:rPr>
+      </w:pPr>
+      <w:r>
+        <w:rPr>
+          <w:color w:val="00B050"/>
+        </w:rPr>
+        <w:t>Die Seite funktioniert auf Desktop Geräten und in der mobilen Ansicht nur im Querformat, ansonsten gibt es im Hochformat eine Anzeige, dass man das Gerät nur im Querformat nutzen kann, z.B. Turn your Device to play.</w:t>
+      </w:r>
+    </w:p>
+    <w:p>
+      <w:pPr>
+        <w:numPr>
+          <w:ilvl w:val="0"/>
+          <w:numId w:val="3"/>
+        </w:numPr>
+        <w:rPr>
+          <w:color w:val="00B050"/>
+        </w:rPr>
+      </w:pPr>
+      <w:r>
+        <w:rPr>
+          <w:color w:val="00B050"/>
         </w:rPr>
         <w:t>Die Mobile-Touch-Button sind erst sichtbar, wenn man auf Tablet / Handy Größe ist.</w:t>
       </w:r>
@@ -932,12 +900,12 @@
         </w:numPr>
         <w:spacing w:after="200"/>
         <w:rPr>
-          <w:highlight w:val="yellow"/>
-        </w:rPr>
-      </w:pPr>
-      <w:r>
-        <w:rPr>
-          <w:highlight w:val="yellow"/>
+          <w:color w:val="00B050"/>
+        </w:rPr>
+      </w:pPr>
+      <w:r>
+        <w:rPr>
+          <w:color w:val="00B050"/>
         </w:rPr>
         <w:t>Kein Scrollbalken bei kleineren Auflösungen</w:t>
       </w:r>
@@ -1316,12 +1284,12 @@
           <w:numId w:val="3"/>
         </w:numPr>
         <w:rPr>
-          <w:highlight w:val="yellow"/>
-        </w:rPr>
-      </w:pPr>
-      <w:r>
-        <w:rPr>
-          <w:highlight w:val="yellow"/>
+          <w:color w:val="00B050"/>
+        </w:rPr>
+      </w:pPr>
+      <w:r>
+        <w:rPr>
+          <w:color w:val="00B050"/>
         </w:rPr>
         <w:t>Zu wenige / zu viele Gegner</w:t>
       </w:r>
@@ -1333,12 +1301,12 @@
           <w:numId w:val="3"/>
         </w:numPr>
         <w:rPr>
-          <w:highlight w:val="yellow"/>
-        </w:rPr>
-      </w:pPr>
-      <w:r>
-        <w:rPr>
-          <w:highlight w:val="yellow"/>
+          <w:color w:val="00B050"/>
+        </w:rPr>
+      </w:pPr>
+      <w:r>
+        <w:rPr>
+          <w:color w:val="00B050"/>
         </w:rPr>
         <w:t>Zu starke / zu schwache Gegner</w:t>
       </w:r>
@@ -1469,12 +1437,12 @@
           <w:numId w:val="3"/>
         </w:numPr>
         <w:rPr>
-          <w:highlight w:val="yellow"/>
-        </w:rPr>
-      </w:pPr>
-      <w:r>
-        <w:rPr>
-          <w:highlight w:val="yellow"/>
+          <w:color w:val="00B050"/>
+        </w:rPr>
+      </w:pPr>
+      <w:r>
+        <w:rPr>
+          <w:color w:val="00B050"/>
         </w:rPr>
         <w:t>mobile Buttons funktionieren nicht auf dem Tablet</w:t>
       </w:r>
@@ -1486,12 +1454,12 @@
           <w:numId w:val="3"/>
         </w:numPr>
         <w:rPr>
-          <w:highlight w:val="yellow"/>
-        </w:rPr>
-      </w:pPr>
-      <w:r>
-        <w:rPr>
-          <w:highlight w:val="yellow"/>
+          <w:color w:val="00B050"/>
+        </w:rPr>
+      </w:pPr>
+      <w:r>
+        <w:rPr>
+          <w:color w:val="00B050"/>
         </w:rPr>
         <w:t>keine echten Daten im Impressum</w:t>
       </w:r>
@@ -1563,15 +1531,15 @@
     <w:p>
       <w:pPr>
         <w:spacing w:before="200" w:after="200"/>
-      </w:pPr>
-      <w:r>
-        <w:rPr>
-          <w:highlight w:val="yellow"/>
-        </w:rPr>
-        <w:t>Als Benutzer möchte ich eine ansprechende Landingpage haben, die mir auch erklärt, wie das Spiel funktionieren soll, dafür kann ich z.B. einen Button anklicken und es öffnet sich ein Dialog, in dem alles erklärt wird. Der Dialog schließt sich wieder, wenn ich neben ihn oder auf ein X klicke.</w:t>
-      </w:r>
-      <w:r>
-        <w:t xml:space="preserve"> </w:t>
+        <w:rPr>
+          <w:color w:val="00B050"/>
+        </w:rPr>
+      </w:pPr>
+      <w:r>
+        <w:rPr>
+          <w:color w:val="00B050"/>
+        </w:rPr>
+        <w:t xml:space="preserve">Als Benutzer möchte ich eine ansprechende Landingpage haben, die mir auch erklärt, wie das Spiel funktionieren soll, dafür kann ich z.B. einen Button anklicken und es öffnet sich ein Dialog, in dem alles erklärt wird. Der Dialog schließt sich wieder, wenn ich neben ihn oder auf ein X klicke. </w:t>
       </w:r>
     </w:p>
     <w:p>
@@ -1616,12 +1584,12 @@
           <w:numId w:val="7"/>
         </w:numPr>
         <w:rPr>
-          <w:highlight w:val="yellow"/>
-        </w:rPr>
-      </w:pPr>
-      <w:r>
-        <w:rPr>
-          <w:highlight w:val="yellow"/>
+          <w:color w:val="00B050"/>
+        </w:rPr>
+      </w:pPr>
+      <w:r>
+        <w:rPr>
+          <w:color w:val="00B050"/>
         </w:rPr>
         <w:t>Es gibt eine Möglichkeit die Tastenbelegung des Spiels nachzuschauen</w:t>
       </w:r>
@@ -1862,12 +1830,12 @@
           <w:numId w:val="4"/>
         </w:numPr>
         <w:rPr>
-          <w:highlight w:val="yellow"/>
-        </w:rPr>
-      </w:pPr>
-      <w:r>
-        <w:rPr>
-          <w:highlight w:val="yellow"/>
+          <w:color w:val="00B050"/>
+        </w:rPr>
+      </w:pPr>
+      <w:r>
+        <w:rPr>
+          <w:color w:val="00B050"/>
         </w:rPr>
         <w:lastRenderedPageBreak/>
         <w:t>Die Idle-Animation muss vorhanden sein und auch die Sleep Animation sollte nach spätestens 15 sec. eintreten, grundsätzlich ist der Charakter immer in der Idle-Animation, wenn er nichts anderes tut.</w:t>
@@ -1921,12 +1889,12 @@
           <w:numId w:val="4"/>
         </w:numPr>
         <w:rPr>
-          <w:highlight w:val="yellow"/>
-        </w:rPr>
-      </w:pPr>
-      <w:r>
-        <w:rPr>
-          <w:highlight w:val="yellow"/>
+          <w:color w:val="00B050"/>
+        </w:rPr>
+      </w:pPr>
+      <w:r>
+        <w:rPr>
+          <w:color w:val="00B050"/>
         </w:rPr>
         <w:t>Der Charakter hat zu seinen verschiedenen Animationen und Sounds, z.B. schnarcht er wenn er schläft etc..</w:t>
       </w:r>
@@ -1973,18 +1941,15 @@
           <w:numId w:val="4"/>
         </w:numPr>
         <w:spacing w:before="200"/>
-      </w:pPr>
-      <w:r>
-        <w:t xml:space="preserve">Es gibt </w:t>
-      </w:r>
-      <w:r>
-        <w:rPr>
-          <w:highlight w:val="yellow"/>
-        </w:rPr>
-        <w:t>mindestens 2 verschiedene Gegnertypen + den Endboss</w:t>
-      </w:r>
-      <w:r>
-        <w:t xml:space="preserve"> im Spiel (Größe, Geschwindigkeit, Angriffe sollten hier möglichst variieren)</w:t>
+        <w:rPr>
+          <w:color w:val="00B050"/>
+        </w:rPr>
+      </w:pPr>
+      <w:r>
+        <w:rPr>
+          <w:color w:val="00B050"/>
+        </w:rPr>
+        <w:t>Es gibt mindestens 2 verschiedene Gegnertypen + den Endboss im Spiel (Größe, Geschwindigkeit, Angriffe sollten hier möglichst variieren)</w:t>
       </w:r>
     </w:p>
     <w:p>
@@ -2062,12 +2027,12 @@
           <w:numId w:val="4"/>
         </w:numPr>
         <w:rPr>
-          <w:highlight w:val="yellow"/>
-        </w:rPr>
-      </w:pPr>
-      <w:r>
-        <w:rPr>
-          <w:highlight w:val="yellow"/>
+          <w:color w:val="00B050"/>
+        </w:rPr>
+      </w:pPr>
+      <w:r>
+        <w:rPr>
+          <w:color w:val="00B050"/>
         </w:rPr>
         <w:t>Die Gegner haben zu ihren verschiedenen Animationen auch Sounds, z.B. könnte der Endboss in EPL laut gackern, wenn er getroffen wird und Schaden erleidet.</w:t>
       </w:r>
@@ -2113,19 +2078,16 @@
           <w:ilvl w:val="0"/>
           <w:numId w:val="4"/>
         </w:numPr>
-        <w:spacing w:before="200"/>
-      </w:pPr>
-      <w:r>
-        <w:t xml:space="preserve">Es gibt die Möglichkeit, im </w:t>
-      </w:r>
-      <w:r>
-        <w:rPr>
-          <w:highlight w:val="yellow"/>
-        </w:rPr>
-        <w:t>Querformat auf einem Mobilgerät</w:t>
-      </w:r>
-      <w:r>
-        <w:t xml:space="preserve"> zu spielen.</w:t>
+        <w:spacing w:after="200"/>
+        <w:rPr>
+          <w:color w:val="00B050"/>
+        </w:rPr>
+      </w:pPr>
+      <w:r>
+        <w:rPr>
+          <w:color w:val="00B050"/>
+        </w:rPr>
+        <w:t>Es gibt die Möglichkeit, im Querformat auf einem Mobilgerät zu spielen.</w:t>
       </w:r>
     </w:p>
     <w:p>
@@ -2134,18 +2096,15 @@
           <w:ilvl w:val="0"/>
           <w:numId w:val="4"/>
         </w:numPr>
-      </w:pPr>
-      <w:r>
-        <w:t xml:space="preserve">Es gibt nur in der Mobilansicht extra </w:t>
-      </w:r>
-      <w:r>
-        <w:rPr>
-          <w:highlight w:val="yellow"/>
-        </w:rPr>
-        <w:t>Buttons, um auf dem Mobilgerät (Smartphone  / Tablet) zu spielen</w:t>
-      </w:r>
-      <w:r>
-        <w:t>.</w:t>
+        <w:rPr>
+          <w:color w:val="00B050"/>
+        </w:rPr>
+      </w:pPr>
+      <w:r>
+        <w:rPr>
+          <w:color w:val="00B050"/>
+        </w:rPr>
+        <w:t>Es gibt nur in der Mobilansicht extra Buttons, um auf dem Mobilgerät (Smartphone  / Tablet) zu spielen.</w:t>
       </w:r>
     </w:p>
     <w:p>
@@ -2155,36 +2114,15 @@
           <w:numId w:val="4"/>
         </w:numPr>
         <w:spacing w:after="200"/>
-      </w:pPr>
-      <w:r>
-        <w:t xml:space="preserve">Wenn das </w:t>
-      </w:r>
-      <w:r>
-        <w:rPr>
-          <w:highlight w:val="yellow"/>
-        </w:rPr>
-        <w:t>Gerät hochkant</w:t>
-      </w:r>
-      <w:r>
-        <w:t xml:space="preserve"> gehalten wird, sollte eine </w:t>
-      </w:r>
-      <w:r>
-        <w:rPr>
-          <w:highlight w:val="yellow"/>
-        </w:rPr>
-        <w:t>Meldung</w:t>
-      </w:r>
-      <w:r>
-        <w:t xml:space="preserve"> anzeigen, dass das </w:t>
-      </w:r>
-      <w:r>
-        <w:rPr>
-          <w:highlight w:val="yellow"/>
-        </w:rPr>
-        <w:t>Gerät gedreht werden muss</w:t>
-      </w:r>
-      <w:r>
-        <w:t>, um spielen zu können.</w:t>
+        <w:rPr>
+          <w:color w:val="00B050"/>
+        </w:rPr>
+      </w:pPr>
+      <w:r>
+        <w:rPr>
+          <w:color w:val="00B050"/>
+        </w:rPr>
+        <w:t>Wenn das Gerät hochkant gehalten wird, sollte eine Meldung anzeigen, dass das Gerät gedreht werden muss, um spielen zu können.</w:t>
       </w:r>
     </w:p>
     <w:p>
@@ -2202,12 +2140,12 @@
       <w:pPr>
         <w:spacing w:before="200" w:after="200"/>
         <w:rPr>
-          <w:highlight w:val="yellow"/>
-        </w:rPr>
-      </w:pPr>
-      <w:r>
-        <w:rPr>
-          <w:highlight w:val="yellow"/>
+          <w:color w:val="00B050"/>
+        </w:rPr>
+      </w:pPr>
+      <w:r>
+        <w:rPr>
+          <w:color w:val="00B050"/>
         </w:rPr>
         <w:t>Als Benutzer möchte ich das Impressum von El Pollo Loco einsehen können, um Informationen über den Anbieter und den Nutzungsbedingungen zu erhalten.</w:t>
       </w:r>
@@ -2219,12 +2157,12 @@
           <w:numId w:val="2"/>
         </w:numPr>
         <w:rPr>
-          <w:highlight w:val="yellow"/>
-        </w:rPr>
-      </w:pPr>
-      <w:r>
-        <w:rPr>
-          <w:highlight w:val="yellow"/>
+          <w:color w:val="00B050"/>
+        </w:rPr>
+      </w:pPr>
+      <w:r>
+        <w:rPr>
+          <w:color w:val="00B050"/>
         </w:rPr>
         <w:t>Durch Anklicken des Links werde ich zu einer Seite weitergeleitet, die alle notwendigen Informationen über den Anbieter und rechtliche Hinweise enthält.</w:t>
       </w:r>

</xml_diff>